<commit_message>
Added screenshot from hive for sqoop data import
</commit_message>
<xml_diff>
--- a/LoadNoSQL.docx
+++ b/LoadNoSQL.docx
@@ -23,8 +23,16 @@
         <w:rPr>
           <w:b/>
         </w:rPr>
-        <w:t>Commands to load the past transactions data into NoSQL database</w:t>
-      </w:r>
+        <w:t xml:space="preserve">Commands to load the past transactions data into NoSQL </w:t>
+      </w:r>
+      <w:proofErr w:type="gramStart"/>
+      <w:r>
+        <w:rPr>
+          <w:b/>
+        </w:rPr>
+        <w:t>database</w:t>
+      </w:r>
+      <w:proofErr w:type="gramEnd"/>
     </w:p>
     <w:p>
       <w:pPr>
@@ -120,6 +128,7 @@
         <w:t>', '</w:t>
       </w:r>
       <w:proofErr w:type="spellStart"/>
+      <w:proofErr w:type="gramStart"/>
       <w:r>
         <w:t>cf</w:t>
       </w:r>
@@ -127,6 +136,7 @@
       <w:r>
         <w:t>'</w:t>
       </w:r>
+      <w:proofErr w:type="gramEnd"/>
     </w:p>
     <w:p/>
     <w:p>
@@ -217,10 +227,12 @@
         <w:t xml:space="preserve"> and </w:t>
       </w:r>
       <w:proofErr w:type="spellStart"/>
+      <w:proofErr w:type="gramStart"/>
       <w:r>
         <w:t>happybase</w:t>
       </w:r>
       <w:proofErr w:type="spellEnd"/>
+      <w:proofErr w:type="gramEnd"/>
     </w:p>
     <w:p>
       <w:pPr>
@@ -241,8 +253,16 @@
         <w:rPr>
           <w:lang w:val="en-CA"/>
         </w:rPr>
-        <w:t xml:space="preserve"> yum update</w:t>
-      </w:r>
+        <w:t xml:space="preserve"> yum </w:t>
+      </w:r>
+      <w:proofErr w:type="gramStart"/>
+      <w:r>
+        <w:rPr>
+          <w:lang w:val="en-CA"/>
+        </w:rPr>
+        <w:t>update</w:t>
+      </w:r>
+      <w:proofErr w:type="gramEnd"/>
     </w:p>
     <w:p>
       <w:pPr>
@@ -266,6 +286,7 @@
         <w:t xml:space="preserve">yum install </w:t>
       </w:r>
       <w:proofErr w:type="spellStart"/>
+      <w:proofErr w:type="gramStart"/>
       <w:r>
         <w:rPr>
           <w:lang w:val="en-CA"/>
@@ -273,6 +294,7 @@
         <w:t>gcc</w:t>
       </w:r>
       <w:proofErr w:type="spellEnd"/>
+      <w:proofErr w:type="gramEnd"/>
     </w:p>
     <w:p>
       <w:pPr>
@@ -293,8 +315,16 @@
         <w:rPr>
           <w:lang w:val="en-CA"/>
         </w:rPr>
-        <w:t xml:space="preserve"> yum install python3-devel</w:t>
-      </w:r>
+        <w:t xml:space="preserve"> yum install python3-</w:t>
+      </w:r>
+      <w:proofErr w:type="gramStart"/>
+      <w:r>
+        <w:rPr>
+          <w:lang w:val="en-CA"/>
+        </w:rPr>
+        <w:t>devel</w:t>
+      </w:r>
+      <w:proofErr w:type="gramEnd"/>
     </w:p>
     <w:p>
       <w:pPr>
@@ -310,6 +340,7 @@
         <w:t xml:space="preserve">pip install </w:t>
       </w:r>
       <w:proofErr w:type="spellStart"/>
+      <w:proofErr w:type="gramStart"/>
       <w:r>
         <w:rPr>
           <w:lang w:val="en-CA"/>
@@ -317,6 +348,7 @@
         <w:t>happybase</w:t>
       </w:r>
       <w:proofErr w:type="spellEnd"/>
+      <w:proofErr w:type="gramEnd"/>
     </w:p>
     <w:p>
       <w:pPr>
@@ -349,6 +381,7 @@
         <w:t xml:space="preserve">python -c "import </w:t>
       </w:r>
       <w:proofErr w:type="spellStart"/>
+      <w:proofErr w:type="gramStart"/>
       <w:r>
         <w:rPr>
           <w:lang w:val="en-CA"/>
@@ -356,6 +389,7 @@
         <w:t>happybase</w:t>
       </w:r>
       <w:proofErr w:type="spellEnd"/>
+      <w:proofErr w:type="gramEnd"/>
       <w:r>
         <w:rPr>
           <w:lang w:val="en-CA"/>
@@ -385,13 +419,13 @@
         <w:rPr>
           <w:lang w:val="en-CA"/>
         </w:rPr>
-        <w:t xml:space="preserve">Copy the files : </w:t>
+        <w:t>Copy the files</w:t>
       </w:r>
       <w:r>
         <w:rPr>
           <w:lang w:val="en-CA"/>
         </w:rPr>
-        <w:t>load_card_transactions_csv.py</w:t>
+        <w:t xml:space="preserve"> - load_card_transactions_csv.py</w:t>
       </w:r>
       <w:r>
         <w:rPr>
@@ -423,7 +457,13 @@
         <w:rPr>
           <w:lang w:val="en-CA"/>
         </w:rPr>
-        <w:t xml:space="preserve"> folder using WINSCP tool</w:t>
+        <w:t xml:space="preserve"> folder using WINSCP </w:t>
+      </w:r>
+      <w:r>
+        <w:rPr>
+          <w:lang w:val="en-CA"/>
+        </w:rPr>
+        <w:t>tool.</w:t>
       </w:r>
     </w:p>
     <w:p>
@@ -524,7 +564,31 @@
         <w:rPr>
           <w:lang w:val="en-CA"/>
         </w:rPr>
-        <w:t>Run the below python script to load data into HBase table from csv file:</w:t>
+        <w:t>Run the below python script</w:t>
+      </w:r>
+      <w:r>
+        <w:rPr>
+          <w:lang w:val="en-CA"/>
+        </w:rPr>
+        <w:t>(</w:t>
+      </w:r>
+      <w:r>
+        <w:rPr>
+          <w:lang w:val="en-CA"/>
+        </w:rPr>
+        <w:t>load_card_transactions_csv.py</w:t>
+      </w:r>
+      <w:r>
+        <w:rPr>
+          <w:lang w:val="en-CA"/>
+        </w:rPr>
+        <w:t>)</w:t>
+      </w:r>
+      <w:r>
+        <w:rPr>
+          <w:lang w:val="en-CA"/>
+        </w:rPr>
+        <w:t xml:space="preserve"> to load data into HBase table from csv file:</w:t>
       </w:r>
     </w:p>
     <w:p>
@@ -2086,6 +2150,16 @@
           <w:lang w:val="en-US"/>
         </w:rPr>
         <w:br/>
+      </w:r>
+      <w:r>
+        <w:rPr>
+          <w:rFonts w:ascii="Courier New" w:eastAsia="Times New Roman" w:hAnsi="Courier New" w:cs="Courier New"/>
+          <w:color w:val="7EC3E6"/>
+          <w:sz w:val="20"/>
+          <w:szCs w:val="20"/>
+          <w:lang w:val="en-US"/>
+        </w:rPr>
+        <w:lastRenderedPageBreak/>
         <w:t xml:space="preserve">                </w:t>
       </w:r>
       <w:proofErr w:type="spellStart"/>
@@ -2324,18 +2398,7 @@
           <w:szCs w:val="20"/>
           <w:lang w:val="en-US"/>
         </w:rPr>
-        <w:t xml:space="preserve"># Encode </w:t>
-      </w:r>
-      <w:r>
-        <w:rPr>
-          <w:rFonts w:ascii="Courier New" w:eastAsia="Times New Roman" w:hAnsi="Courier New" w:cs="Courier New"/>
-          <w:color w:val="7EC3E6"/>
-          <w:sz w:val="20"/>
-          <w:szCs w:val="20"/>
-          <w:lang w:val="en-US"/>
-        </w:rPr>
-        <w:lastRenderedPageBreak/>
-        <w:t>row key to bytes</w:t>
+        <w:t># Encode row key to bytes</w:t>
       </w:r>
       <w:r>
         <w:rPr>
@@ -2968,9 +3031,6 @@
     </w:p>
     <w:p/>
     <w:p>
-      <w:pPr>
-        <w:ind w:left="720"/>
-      </w:pPr>
       <w:r>
         <w:rPr>
           <w:noProof/>
@@ -3217,7 +3277,21 @@
         <w:rPr>
           <w:b/>
         </w:rPr>
-        <w:t xml:space="preserve">Screenshot of the table created </w:t>
+        <w:t xml:space="preserve">Screenshot of the table </w:t>
+      </w:r>
+      <w:proofErr w:type="gramStart"/>
+      <w:r>
+        <w:rPr>
+          <w:b/>
+        </w:rPr>
+        <w:t>created</w:t>
+      </w:r>
+      <w:proofErr w:type="gramEnd"/>
+      <w:r>
+        <w:rPr>
+          <w:b/>
+        </w:rPr>
+        <w:t xml:space="preserve"> </w:t>
       </w:r>
     </w:p>
     <w:p>
@@ -3252,11 +3326,19 @@
         <w:t>card_transactions</w:t>
       </w:r>
       <w:proofErr w:type="spellEnd"/>
+      <w:proofErr w:type="gramStart"/>
       <w:r>
         <w:rPr>
           <w:bCs/>
         </w:rPr>
-        <w:t>' , {LIMIT =&gt;10}</w:t>
+        <w:t>' ,</w:t>
+      </w:r>
+      <w:proofErr w:type="gramEnd"/>
+      <w:r>
+        <w:rPr>
+          <w:bCs/>
+        </w:rPr>
+        <w:t xml:space="preserve"> {LIMIT =&gt;10}</w:t>
       </w:r>
     </w:p>
     <w:p>
@@ -3271,8 +3353,16 @@
         <w:rPr>
           <w:bCs/>
         </w:rPr>
-        <w:t>The command will display the first 10 rows in the table</w:t>
-      </w:r>
+        <w:t xml:space="preserve">The command will display the first 10 rows in the </w:t>
+      </w:r>
+      <w:proofErr w:type="gramStart"/>
+      <w:r>
+        <w:rPr>
+          <w:bCs/>
+        </w:rPr>
+        <w:t>table</w:t>
+      </w:r>
+      <w:proofErr w:type="gramEnd"/>
     </w:p>
     <w:p/>
     <w:p>
@@ -3532,8 +3622,18 @@
         <w:color w:val="999999"/>
         <w:highlight w:val="white"/>
       </w:rPr>
-      <w:t xml:space="preserve"> Education Pvt. Ltd. All rights reserved</w:t>
+      <w:t xml:space="preserve"> Education Pvt. Ltd. All rights </w:t>
     </w:r>
+    <w:proofErr w:type="gramStart"/>
+    <w:r>
+      <w:rPr>
+        <w:rFonts w:ascii="Calibri" w:eastAsia="Calibri" w:hAnsi="Calibri" w:cs="Calibri"/>
+        <w:color w:val="999999"/>
+        <w:highlight w:val="white"/>
+      </w:rPr>
+      <w:t>reserved</w:t>
+    </w:r>
+    <w:proofErr w:type="gramEnd"/>
   </w:p>
   <w:p/>
 </w:ftr>

</xml_diff>